<commit_message>
commit next step js stoce
</commit_message>
<xml_diff>
--- a/Модуль 1/Модуль 1.docx
+++ b/Модуль 1/Модуль 1.docx
@@ -84,10 +84,7 @@
       </w:r>
       <w:proofErr w:type="spellEnd"/>
       <w:r>
-        <w:t>» - новая и энергичная авиакомпания, предоставляющая услуги пассажирских авиаперевозок небольшими малогабаритными самолетами. Главная цель компании - развить связность между городами России путем организации авиасообщен</w:t>
-      </w:r>
-      <w:r>
-        <w:t xml:space="preserve">ий на непостоянной основе по мере накопления запросов на перелет. </w:t>
+        <w:t xml:space="preserve">» - новая и энергичная авиакомпания, предоставляющая услуги пассажирских авиаперевозок небольшими малогабаритными самолетами. Главная цель компании - развить связность между городами России путем организации авиасообщений на непостоянной основе по мере накопления запросов на перелет. </w:t>
       </w:r>
     </w:p>
     <w:p>
@@ -142,10 +139,7 @@
         <w:jc w:val="both"/>
       </w:pPr>
       <w:r>
-        <w:t>Призыв: Мы сближаем города, вы - живете там, где хот</w:t>
-      </w:r>
-      <w:r>
-        <w:t>ите.</w:t>
+        <w:t>Призыв: Мы сближаем города, вы - живете там, где хотите.</w:t>
       </w:r>
     </w:p>
     <w:p>
@@ -186,10 +180,7 @@
         <w:jc w:val="both"/>
       </w:pPr>
       <w:r>
-        <w:t xml:space="preserve">Заказчик хочет, чтобы </w:t>
-      </w:r>
-      <w:r>
-        <w:t>сайт был современный и энергичный, а также удобный, простой и не менял свои качества при различных разрешениях экрана.</w:t>
+        <w:t>Заказчик хочет, чтобы сайт был современный и энергичный, а также удобный, простой и не менял свои качества при различных разрешениях экрана.</w:t>
       </w:r>
     </w:p>
     <w:p>
@@ -221,10 +212,7 @@
         <w:jc w:val="both"/>
       </w:pPr>
       <w:r>
-        <w:t>Компания не хочет разбираться со сто</w:t>
-      </w:r>
-      <w:r>
-        <w:t xml:space="preserve">ронними авторскими правами на материалы, поэтому вы можете использовать только то, что предоставляет заказчик в </w:t>
+        <w:t xml:space="preserve">Компания не хочет разбираться со сторонними авторскими правами на материалы, поэтому вы можете использовать только то, что предоставляет заказчик в </w:t>
       </w:r>
       <w:proofErr w:type="spellStart"/>
       <w:r>
@@ -302,13 +290,6 @@
                 <w:szCs w:val="24"/>
               </w:rPr>
               <w:br/>
-            </w:r>
-            <w:r>
-              <w:rPr>
-                <w:b/>
-                <w:sz w:val="24"/>
-                <w:szCs w:val="24"/>
-              </w:rPr>
               <w:t xml:space="preserve">Работы будут проверяться с применением автоматической оценки </w:t>
             </w:r>
             <w:r>
@@ -428,10 +409,7 @@
         <w:jc w:val="both"/>
       </w:pPr>
       <w:r>
-        <w:t>Страница</w:t>
-      </w:r>
-      <w:r>
-        <w:t xml:space="preserve"> регистрации в личном кабинете</w:t>
+        <w:t>Страница регистрации в личном кабинете</w:t>
       </w:r>
     </w:p>
     <w:p>
@@ -741,10 +719,7 @@
       </w:r>
       <w:proofErr w:type="spellEnd"/>
       <w:r>
-        <w:t xml:space="preserve"> данных посетителем. Например, выбор условной</w:t>
-      </w:r>
-      <w:r>
-        <w:t xml:space="preserve"> даты, ввод числа бронирований и демонстрация изменения стоимости и вероятности вылета. </w:t>
+        <w:t xml:space="preserve"> данных посетителем. Например, выбор условной даты, ввод числа бронирований и демонстрация изменения стоимости и вероятности вылета. </w:t>
       </w:r>
     </w:p>
     <w:p>
@@ -809,10 +784,7 @@
         <w:jc w:val="both"/>
       </w:pPr>
       <w:r>
-        <w:t>Куда – город или аэропорт назнач</w:t>
-      </w:r>
-      <w:r>
-        <w:t xml:space="preserve">ения </w:t>
+        <w:t xml:space="preserve">Куда – город или аэропорт назначения </w:t>
       </w:r>
       <w:proofErr w:type="gramStart"/>
       <w:r>
@@ -956,10 +928,7 @@
       </w:r>
       <w:proofErr w:type="spellEnd"/>
       <w:r>
-        <w:t>).</w:t>
-      </w:r>
-      <w:r>
-        <w:t xml:space="preserve"> Каждая акция должна содержать следующую информацию:</w:t>
+        <w:t>). Каждая акция должна содержать следующую информацию:</w:t>
       </w:r>
     </w:p>
     <w:p>
@@ -1208,10 +1177,7 @@
       </w:pPr>
       <w:r>
         <w:lastRenderedPageBreak/>
-        <w:t>Навигация по сайту (список ссылок для навигации будет</w:t>
-      </w:r>
-      <w:r>
-        <w:t xml:space="preserve"> предоставлен в </w:t>
+        <w:t xml:space="preserve">Навигация по сайту (список ссылок для навигации будет предоставлен в </w:t>
       </w:r>
       <w:proofErr w:type="spellStart"/>
       <w:r>
@@ -1451,16 +1417,7 @@
                 <w:szCs w:val="20"/>
                 <w:lang w:val="en-US"/>
               </w:rPr>
-              <w:t>=”http:</w:t>
-            </w:r>
-            <w:r>
-              <w:rPr>
-                <w:rFonts w:ascii="Courier New" w:eastAsia="Courier New" w:hAnsi="Courier New" w:cs="Courier New"/>
-                <w:sz w:val="20"/>
-                <w:szCs w:val="20"/>
-                <w:lang w:val="en-US"/>
-              </w:rPr>
-              <w:t>//xxxxxx-m1.wsr.ru/return”&gt;</w:t>
+              <w:t>=”http://xxxxxx-m1.wsr.ru/return”&gt;</w:t>
             </w:r>
             <w:r>
               <w:rPr>
@@ -1675,10 +1632,7 @@
       </w:r>
       <w:proofErr w:type="gramEnd"/>
       <w:r>
-        <w:t>te</w:t>
-      </w:r>
-      <w:r>
-        <w:t>st-4-dt &gt;</w:t>
+        <w:t>test-4-dt &gt;</w:t>
       </w:r>
     </w:p>
     <w:p>
@@ -1776,13 +1730,8 @@
       </w:r>
       <w:proofErr w:type="spellEnd"/>
       <w:r>
-        <w:t xml:space="preserve"> рейса в указанную дату. Если самолет заполнен на полови</w:t>
-      </w:r>
-      <w:r>
-        <w:t>ну (30 из 60 пассажиров), то вероятность вылета - 100%. Если самолет заполнен на четверть (15 из 60 пассажиров), то вероятность вылета - 50% и т.д.</w:t>
-      </w:r>
-      <w:bookmarkStart w:id="2" w:name="_GoBack"/>
-      <w:bookmarkEnd w:id="2"/>
+        <w:t xml:space="preserve"> рейса в указанную дату. Если самолет заполнен на половину (30 из 60 пассажиров), то вероятность вылета - 100%. Если самолет заполнен на четверть (15 из 60 пассажиров), то вероятность вылета - 50% и т.д.</w:t>
+      </w:r>
     </w:p>
     <w:p>
       <w:pPr>
@@ -1790,10 +1739,7 @@
         <w:jc w:val="both"/>
       </w:pPr>
       <w:r>
-        <w:t>Предусмотрите способ для выбора понравившихся рейсов (один рейс “туда” и один рейс “обратно”) и кнопку для п</w:t>
-      </w:r>
-      <w:r>
-        <w:t xml:space="preserve">ерехода к бронированию </w:t>
+        <w:t xml:space="preserve">Предусмотрите способ для выбора понравившихся рейсов (один рейс “туда” и один рейс “обратно”) и кнопку для перехода к бронированию </w:t>
       </w:r>
       <w:proofErr w:type="gramStart"/>
       <w:r>
@@ -1807,7 +1753,7 @@
     <w:p>
       <w:pPr>
         <w:spacing w:after="80"/>
-        <w:jc w:val="both"/>
+        <w:jc w:val="right"/>
       </w:pPr>
     </w:p>
     <w:p>
@@ -2136,10 +2082,7 @@
       </w:r>
       <w:proofErr w:type="gramEnd"/>
       <w:r>
-        <w:t>test-5-add &gt; д</w:t>
-      </w:r>
-      <w:r>
-        <w:t>ля добавления еще одного пассажира в бронирование</w:t>
+        <w:t>test-5-add &gt; для добавления еще одного пассажира в бронирование</w:t>
       </w:r>
     </w:p>
     <w:p>
@@ -2230,10 +2173,7 @@
         <w:jc w:val="both"/>
       </w:pPr>
       <w:r>
-        <w:t>На этой странице необходимо отоб</w:t>
-      </w:r>
-      <w:r>
-        <w:t>разить всю информацию о бронировании, а именно:</w:t>
+        <w:t>На этой странице необходимо отобразить всю информацию о бронировании, а именно:</w:t>
       </w:r>
     </w:p>
     <w:p>
@@ -2621,10 +2561,7 @@
         <w:jc w:val="both"/>
       </w:pPr>
       <w:r>
-        <w:t>Место в салоне воздушно</w:t>
-      </w:r>
-      <w:r>
-        <w:t xml:space="preserve">го судна </w:t>
+        <w:t xml:space="preserve">Место в салоне воздушного судна </w:t>
       </w:r>
       <w:proofErr w:type="gramStart"/>
       <w:r>
@@ -2772,10 +2709,7 @@
         <w:jc w:val="both"/>
       </w:pPr>
       <w:r>
-        <w:t xml:space="preserve">На этой странице </w:t>
-      </w:r>
-      <w:r>
-        <w:t>вам необходимо сделать форму со следующими полями:</w:t>
+        <w:t>На этой странице вам необходимо сделать форму со следующими полями:</w:t>
       </w:r>
     </w:p>
     <w:p>
@@ -2837,6 +2771,8 @@
       <w:r>
         <w:t>test-2-doc &gt;</w:t>
       </w:r>
+      <w:bookmarkStart w:id="2" w:name="_GoBack"/>
+      <w:bookmarkEnd w:id="2"/>
     </w:p>
     <w:p>
       <w:pPr>
@@ -2940,13 +2876,7 @@
         <w:rPr>
           <w:b/>
         </w:rPr>
-        <w:t>Стран</w:t>
-      </w:r>
-      <w:r>
-        <w:rPr>
-          <w:b/>
-        </w:rPr>
-        <w:t>ица входа в личный кабинет</w:t>
+        <w:t>Страница входа в личный кабинет</w:t>
       </w:r>
     </w:p>
     <w:p>
@@ -3049,10 +2979,7 @@
         <w:jc w:val="both"/>
       </w:pPr>
       <w:r>
-        <w:t>На этой странице необходимо отобразить информацию о по</w:t>
-      </w:r>
-      <w:r>
-        <w:t>льзователе, а именно:</w:t>
+        <w:t>На этой странице необходимо отобразить информацию о пользователе, а именно:</w:t>
       </w:r>
     </w:p>
     <w:p>
@@ -3356,10 +3283,7 @@
         <w:jc w:val="both"/>
       </w:pPr>
       <w:r>
-        <w:t>Страница вход</w:t>
-      </w:r>
-      <w:r>
-        <w:t>а в личный кабинет – login.html</w:t>
+        <w:t>Страница входа в личный кабинет – login.html</w:t>
       </w:r>
     </w:p>
     <w:p>
@@ -3420,10 +3344,7 @@
         <w:jc w:val="both"/>
       </w:pPr>
       <w:r>
-        <w:t>Страница управления бронированием – booking_ma</w:t>
-      </w:r>
-      <w:r>
-        <w:t>nagement.html</w:t>
+        <w:t>Страница управления бронированием – booking_management.html</w:t>
       </w:r>
     </w:p>
     <w:p>
@@ -3472,13 +3393,7 @@
         <w:rPr>
           <w:b/>
         </w:rPr>
-        <w:t>Проверяются т</w:t>
-      </w:r>
-      <w:r>
-        <w:rPr>
-          <w:b/>
-        </w:rPr>
-        <w:t xml:space="preserve">олько работы, загруженные на сервер! </w:t>
+        <w:t xml:space="preserve">Проверяются только работы, загруженные на сервер! </w:t>
       </w:r>
       <w:proofErr w:type="gramStart"/>
       <w:r>
@@ -3585,10 +3500,7 @@
         <w:jc w:val="both"/>
       </w:pPr>
       <w:r>
-        <w:t xml:space="preserve">Работы будут проверяться с применением автоматической оценки. Для этого вам необходимо указать требуемые по заданию селекторы для соответствующих элементов </w:t>
-      </w:r>
-      <w:r>
-        <w:t>в вашей верстке.</w:t>
+        <w:t>Работы будут проверяться с применением автоматической оценки. Для этого вам необходимо указать требуемые по заданию селекторы для соответствующих элементов в вашей верстке.</w:t>
       </w:r>
     </w:p>
     <w:p>
@@ -3630,10 +3542,7 @@
         </w:rPr>
       </w:pPr>
       <w:r>
-        <w:t>В таблице ниже продемонстрированы примеры того, как необходимо использовать селекторы</w:t>
-      </w:r>
-      <w:r>
-        <w:t>.</w:t>
+        <w:t>В таблице ниже продемонстрированы примеры того, как необходимо использовать селекторы.</w:t>
       </w:r>
     </w:p>
     <w:tbl>

</xml_diff>